<commit_message>
Added nice pics to docs
</commit_message>
<xml_diff>
--- a/docs/Dokumentace.docx
+++ b/docs/Dokumentace.docx
@@ -89,6 +89,75 @@
         <w:rPr>
           <w:noProof/>
         </w:rPr>
+        <w:drawing>
+          <wp:anchor distT="0" distB="0" distL="114300" distR="114300" simplePos="0" relativeHeight="251659264" behindDoc="0" locked="0" layoutInCell="1" allowOverlap="1">
+            <wp:simplePos x="0" y="0"/>
+            <wp:positionH relativeFrom="column">
+              <wp:posOffset>3016885</wp:posOffset>
+            </wp:positionH>
+            <wp:positionV relativeFrom="paragraph">
+              <wp:posOffset>238125</wp:posOffset>
+            </wp:positionV>
+            <wp:extent cx="2830195" cy="1887220"/>
+            <wp:effectExtent l="0" t="0" r="1905" b="5080"/>
+            <wp:wrapSquare wrapText="bothSides"/>
+            <wp:docPr id="4" name="Obrázek 4"/>
+            <wp:cNvGraphicFramePr>
+              <a:graphicFrameLocks xmlns:a="http://schemas.openxmlformats.org/drawingml/2006/main" noChangeAspect="1"/>
+            </wp:cNvGraphicFramePr>
+            <a:graphic xmlns:a="http://schemas.openxmlformats.org/drawingml/2006/main">
+              <a:graphicData uri="http://schemas.openxmlformats.org/drawingml/2006/picture">
+                <pic:pic xmlns:pic="http://schemas.openxmlformats.org/drawingml/2006/picture">
+                  <pic:nvPicPr>
+                    <pic:cNvPr id="4" name="falcon-heavy-boosters-640x427.jpg"/>
+                    <pic:cNvPicPr/>
+                  </pic:nvPicPr>
+                  <pic:blipFill>
+                    <a:blip r:embed="rId8">
+                      <a:extLst>
+                        <a:ext uri="{BEBA8EAE-BF5A-486C-A8C5-ECC9F3942E4B}">
+                          <a14:imgProps xmlns:a14="http://schemas.microsoft.com/office/drawing/2010/main">
+                            <a14:imgLayer>
+                              <a14:imgEffect>
+                                <a14:brightnessContrast bright="40000" contrast="-20000"/>
+                              </a14:imgEffect>
+                            </a14:imgLayer>
+                          </a14:imgProps>
+                        </a:ext>
+                        <a:ext uri="{28A0092B-C50C-407E-A947-70E740481C1C}">
+                          <a14:useLocalDpi xmlns:a14="http://schemas.microsoft.com/office/drawing/2010/main" val="0"/>
+                        </a:ext>
+                      </a:extLst>
+                    </a:blip>
+                    <a:stretch>
+                      <a:fillRect/>
+                    </a:stretch>
+                  </pic:blipFill>
+                  <pic:spPr>
+                    <a:xfrm>
+                      <a:off x="0" y="0"/>
+                      <a:ext cx="2830195" cy="1887220"/>
+                    </a:xfrm>
+                    <a:prstGeom prst="rect">
+                      <a:avLst/>
+                    </a:prstGeom>
+                  </pic:spPr>
+                </pic:pic>
+              </a:graphicData>
+            </a:graphic>
+            <wp14:sizeRelH relativeFrom="page">
+              <wp14:pctWidth>0</wp14:pctWidth>
+            </wp14:sizeRelH>
+            <wp14:sizeRelV relativeFrom="page">
+              <wp14:pctHeight>0</wp14:pctHeight>
+            </wp14:sizeRelV>
+          </wp:anchor>
+        </w:drawing>
+      </w:r>
+      <w:r>
+        <w:rPr>
+          <w:noProof/>
+        </w:rPr>
         <w:t>Popis projektu</w:t>
       </w:r>
     </w:p>
@@ -191,7 +260,7 @@
       <w:r>
         <w:t xml:space="preserve">Neurální síť je popsána v souboru </w:t>
       </w:r>
-      <w:hyperlink r:id="rId8" w:history="1">
+      <w:hyperlink r:id="rId9" w:history="1">
         <w:proofErr w:type="spellStart"/>
         <w:r>
           <w:rPr>
@@ -205,7 +274,7 @@
       <w:r>
         <w:t xml:space="preserve">, neuron je popsán v souboru </w:t>
       </w:r>
-      <w:hyperlink r:id="rId9" w:history="1">
+      <w:hyperlink r:id="rId10" w:history="1">
         <w:proofErr w:type="spellStart"/>
         <w:r>
           <w:rPr>
@@ -229,20 +298,32 @@
         </w:numPr>
         <w:spacing w:after="120"/>
       </w:pPr>
-      <w:r>
+      <w:bookmarkStart w:id="0" w:name="_GoBack"/>
+      <w:r>
+        <w:rPr>
+          <w:b/>
+        </w:rPr>
         <w:drawing>
-          <wp:anchor distT="0" distB="0" distL="114300" distR="114300" simplePos="0" relativeHeight="251658240" behindDoc="0" locked="0" layoutInCell="1" allowOverlap="1" wp14:anchorId="3ACB3D9E">
+          <wp:anchor distT="0" distB="0" distL="114300" distR="114300" simplePos="0" relativeHeight="251660288" behindDoc="1" locked="0" layoutInCell="1" allowOverlap="1" wp14:anchorId="751E255D">
             <wp:simplePos x="0" y="0"/>
             <wp:positionH relativeFrom="column">
-              <wp:posOffset>4710717</wp:posOffset>
+              <wp:posOffset>4384368</wp:posOffset>
             </wp:positionH>
             <wp:positionV relativeFrom="paragraph">
-              <wp:posOffset>87322</wp:posOffset>
+              <wp:posOffset>98425</wp:posOffset>
             </wp:positionV>
-            <wp:extent cx="1035050" cy="1847850"/>
-            <wp:effectExtent l="0" t="0" r="6350" b="6350"/>
-            <wp:wrapSquare wrapText="bothSides"/>
-            <wp:docPr id="2" name="Obrázek 2"/>
+            <wp:extent cx="1203325" cy="2498725"/>
+            <wp:effectExtent l="0" t="0" r="3175" b="3175"/>
+            <wp:wrapTight wrapText="bothSides">
+              <wp:wrapPolygon edited="0">
+                <wp:start x="0" y="0"/>
+                <wp:lineTo x="0" y="21518"/>
+                <wp:lineTo x="21429" y="21518"/>
+                <wp:lineTo x="21429" y="0"/>
+                <wp:lineTo x="0" y="0"/>
+              </wp:wrapPolygon>
+            </wp:wrapTight>
+            <wp:docPr id="5" name="Obrázek 5"/>
             <wp:cNvGraphicFramePr>
               <a:graphicFrameLocks xmlns:a="http://schemas.openxmlformats.org/drawingml/2006/main" noChangeAspect="1"/>
             </wp:cNvGraphicFramePr>
@@ -254,20 +335,20 @@
                     <pic:cNvPicPr/>
                   </pic:nvPicPr>
                   <pic:blipFill rotWithShape="1">
-                    <a:blip r:embed="rId10">
+                    <a:blip r:embed="rId11">
                       <a:extLst>
                         <a:ext uri="{28A0092B-C50C-407E-A947-70E740481C1C}">
                           <a14:useLocalDpi xmlns:a14="http://schemas.microsoft.com/office/drawing/2010/main" val="0"/>
                         </a:ext>
                       </a:extLst>
                     </a:blip>
-                    <a:srcRect l="14092" r="14092"/>
+                    <a:srcRect l="19515" t="6781" r="19515"/>
                     <a:stretch/>
                   </pic:blipFill>
                   <pic:spPr bwMode="auto">
                     <a:xfrm>
                       <a:off x="0" y="0"/>
-                      <a:ext cx="1035050" cy="1847850"/>
+                      <a:ext cx="1203325" cy="2498725"/>
                     </a:xfrm>
                     <a:prstGeom prst="rect">
                       <a:avLst/>
@@ -293,6 +374,7 @@
           </wp:anchor>
         </w:drawing>
       </w:r>
+      <w:bookmarkEnd w:id="0"/>
       <w:r>
         <w:rPr>
           <w:b/>
@@ -350,8 +432,6 @@
       <w:r>
         <w:t>Rychlost x</w:t>
       </w:r>
-      <w:bookmarkStart w:id="0" w:name="_GoBack"/>
-      <w:bookmarkEnd w:id="0"/>
     </w:p>
     <w:p>
       <w:pPr>
@@ -470,12 +550,16 @@
     <w:p>
       <w:pPr>
         <w:rPr>
+          <w:b/>
           <w:smallCaps/>
           <w:sz w:val="28"/>
           <w:szCs w:val="28"/>
         </w:rPr>
       </w:pPr>
       <w:r>
+        <w:rPr>
+          <w:b/>
+        </w:rPr>
         <w:br w:type="page"/>
       </w:r>
     </w:p>
@@ -507,7 +591,7 @@
         </w:rPr>
         <w:t xml:space="preserve">Genetický algoritmus je popsán v souboru </w:t>
       </w:r>
-      <w:hyperlink r:id="rId11" w:history="1">
+      <w:hyperlink r:id="rId12" w:history="1">
         <w:r>
           <w:rPr>
             <w:rStyle w:val="Hypertextovodkaz"/>
@@ -623,7 +707,7 @@
       <w:r>
         <w:t xml:space="preserve"> který se stará o ovládání přistávacího modulu </w:t>
       </w:r>
-      <w:hyperlink r:id="rId12" w:history="1">
+      <w:hyperlink r:id="rId13" w:history="1">
         <w:proofErr w:type="spellStart"/>
         <w:r>
           <w:rPr>
@@ -927,7 +1011,7 @@
                     <pic:cNvPicPr/>
                   </pic:nvPicPr>
                   <pic:blipFill>
-                    <a:blip r:embed="rId13">
+                    <a:blip r:embed="rId14">
                       <a:extLst>
                         <a:ext uri="{28A0092B-C50C-407E-A947-70E740481C1C}">
                           <a14:useLocalDpi xmlns:a14="http://schemas.microsoft.com/office/drawing/2010/main" val="0"/>
@@ -964,54 +1048,11 @@
       <w:pPr>
         <w:pStyle w:val="Nadpis1"/>
         <w:rPr>
-          <w:noProof/>
-        </w:rPr>
-      </w:pPr>
-      <w:r>
-        <w:rPr>
-          <w:noProof/>
-        </w:rPr>
-        <w:t xml:space="preserve">Experimentální sekce </w:t>
-      </w:r>
-    </w:p>
-    <w:p>
-      <w:pPr>
-        <w:pStyle w:val="Titulek"/>
-        <w:rPr>
-          <w:rStyle w:val="Nadpis1Char"/>
-          <w:noProof/>
-        </w:rPr>
-      </w:pPr>
-      <w:r>
-        <w:t>TPDP</w:t>
-      </w:r>
-      <w:r>
-        <w:t xml:space="preserve"> </w:t>
-      </w:r>
-    </w:p>
-    <w:p>
-      <w:pPr>
-        <w:rPr>
-          <w:smallCaps/>
-          <w:spacing w:val="5"/>
-          <w:sz w:val="36"/>
-          <w:szCs w:val="36"/>
-        </w:rPr>
-      </w:pPr>
-      <w:r>
-        <w:br w:type="page"/>
-      </w:r>
-    </w:p>
-    <w:p>
-      <w:pPr>
-        <w:pStyle w:val="Nadpis1"/>
-        <w:rPr>
           <w:spacing w:val="0"/>
           <w:szCs w:val="22"/>
         </w:rPr>
       </w:pPr>
       <w:r>
-        <w:lastRenderedPageBreak/>
         <w:t>Závěr</w:t>
       </w:r>
     </w:p>
@@ -1092,9 +1133,9 @@
       </w:r>
     </w:p>
     <w:sectPr>
-      <w:headerReference w:type="default" r:id="rId14"/>
-      <w:footerReference w:type="even" r:id="rId15"/>
-      <w:footerReference w:type="default" r:id="rId16"/>
+      <w:headerReference w:type="default" r:id="rId15"/>
+      <w:footerReference w:type="even" r:id="rId16"/>
+      <w:footerReference w:type="default" r:id="rId17"/>
       <w:pgSz w:w="11900" w:h="16840"/>
       <w:pgMar w:top="1417" w:right="1417" w:bottom="1417" w:left="1417" w:header="708" w:footer="708" w:gutter="0"/>
       <w:cols w:space="708"/>

</xml_diff>